<commit_message>
just did some small changes in Document.docx
</commit_message>
<xml_diff>
--- a/Document.docx
+++ b/Document.docx
@@ -13,6 +13,19 @@
           <w:lang w:val="en-US"/>
         </w:rPr>
         <w:t>Sorry to interrupt again I am enjoying this.</w:t>
+      </w:r>
+    </w:p>
+    <w:p>
+      <w:pPr>
+        <w:rPr>
+          <w:lang w:val="en-US"/>
+        </w:rPr>
+      </w:pPr>
+      <w:r>
+        <w:rPr>
+          <w:lang w:val="en-US"/>
+        </w:rPr>
+        <w:t>Hi, thank you for understanding just support me little more.</w:t>
       </w:r>
     </w:p>
     <w:sectPr>

</xml_diff>

<commit_message>
This was a test for git diff.
</commit_message>
<xml_diff>
--- a/Document.docx
+++ b/Document.docx
@@ -26,6 +26,19 @@
           <w:lang w:val="en-US"/>
         </w:rPr>
         <w:t>Hi, thank you for understanding just support me little more.</w:t>
+      </w:r>
+    </w:p>
+    <w:p>
+      <w:pPr>
+        <w:rPr>
+          <w:lang w:val="en-US"/>
+        </w:rPr>
+      </w:pPr>
+      <w:r>
+        <w:rPr>
+          <w:lang w:val="en-US"/>
+        </w:rPr>
+        <w:t>Hey dude, it’s been a long time since we met.</w:t>
       </w:r>
     </w:p>
     <w:sectPr>

</xml_diff>